<commit_message>
Updated week 5 work
</commit_message>
<xml_diff>
--- a/Week 5/Module_5_1_Assignment.docx
+++ b/Week 5/Module_5_1_Assignment.docx
@@ -5,10 +5,10 @@
     <w:p>
       <w:r>
         <w:drawing>
-          <wp:inline distT="0" distB="0" distL="0" distR="0" wp14:anchorId="22E78201" wp14:editId="0658DFC3">
-            <wp:extent cx="5943600" cy="2594610"/>
-            <wp:effectExtent l="0" t="0" r="0" b="0"/>
-            <wp:docPr id="1344802133" name="Picture 1" descr="A screen shot of a computer screen&#10;&#10;Description automatically generated"/>
+          <wp:inline distT="0" distB="0" distL="0" distR="0" wp14:anchorId="7EABF4B0" wp14:editId="4CEABE95">
+            <wp:extent cx="5943600" cy="3939540"/>
+            <wp:effectExtent l="0" t="0" r="0" b="3810"/>
+            <wp:docPr id="1158531195" name="Picture 1" descr="A screenshot of a computer&#10;&#10;Description automatically generated"/>
             <wp:cNvGraphicFramePr>
               <a:graphicFrameLocks xmlns:a="http://schemas.openxmlformats.org/drawingml/2006/main" noChangeAspect="1"/>
             </wp:cNvGraphicFramePr>
@@ -16,7 +16,7 @@
               <a:graphicData uri="http://schemas.openxmlformats.org/drawingml/2006/picture">
                 <pic:pic xmlns:pic="http://schemas.openxmlformats.org/drawingml/2006/picture">
                   <pic:nvPicPr>
-                    <pic:cNvPr id="1344802133" name="Picture 1" descr="A screen shot of a computer screen&#10;&#10;Description automatically generated"/>
+                    <pic:cNvPr id="1158531195" name="Picture 1" descr="A screenshot of a computer&#10;&#10;Description automatically generated"/>
                     <pic:cNvPicPr/>
                   </pic:nvPicPr>
                   <pic:blipFill>
@@ -28,7 +28,49 @@
                   <pic:spPr>
                     <a:xfrm>
                       <a:off x="0" y="0"/>
-                      <a:ext cx="5943600" cy="2594610"/>
+                      <a:ext cx="5943600" cy="3939540"/>
+                    </a:xfrm>
+                    <a:prstGeom prst="rect">
+                      <a:avLst/>
+                    </a:prstGeom>
+                  </pic:spPr>
+                </pic:pic>
+              </a:graphicData>
+            </a:graphic>
+          </wp:inline>
+        </w:drawing>
+      </w:r>
+    </w:p>
+    <w:p>
+      <w:r>
+        <w:rPr>
+          <w:noProof/>
+        </w:rPr>
+        <w:drawing>
+          <wp:inline distT="0" distB="0" distL="0" distR="0" wp14:anchorId="3EE93FB9" wp14:editId="5BF1E0EE">
+            <wp:extent cx="5943600" cy="2733040"/>
+            <wp:effectExtent l="0" t="0" r="0" b="0"/>
+            <wp:docPr id="1883003696" name="Picture 1" descr="A screen shot of a computer&#10;&#10;Description automatically generated"/>
+            <wp:cNvGraphicFramePr>
+              <a:graphicFrameLocks xmlns:a="http://schemas.openxmlformats.org/drawingml/2006/main" noChangeAspect="1"/>
+            </wp:cNvGraphicFramePr>
+            <a:graphic xmlns:a="http://schemas.openxmlformats.org/drawingml/2006/main">
+              <a:graphicData uri="http://schemas.openxmlformats.org/drawingml/2006/picture">
+                <pic:pic xmlns:pic="http://schemas.openxmlformats.org/drawingml/2006/picture">
+                  <pic:nvPicPr>
+                    <pic:cNvPr id="1883003696" name="Picture 1" descr="A screen shot of a computer&#10;&#10;Description automatically generated"/>
+                    <pic:cNvPicPr/>
+                  </pic:nvPicPr>
+                  <pic:blipFill>
+                    <a:blip r:embed="rId5"/>
+                    <a:stretch>
+                      <a:fillRect/>
+                    </a:stretch>
+                  </pic:blipFill>
+                  <pic:spPr>
+                    <a:xfrm>
+                      <a:off x="0" y="0"/>
+                      <a:ext cx="5943600" cy="2733040"/>
                     </a:xfrm>
                     <a:prstGeom prst="rect">
                       <a:avLst/>

</xml_diff>